<commit_message>
Finished section of Pachacuti notes
</commit_message>
<xml_diff>
--- a/Pachacuti/Game Concepts.docx
+++ b/Pachacuti/Game Concepts.docx
@@ -6,14 +6,14 @@
       <w:tblPr>
         <w:tblW w:w="13572" w:type="dxa"/>
         <w:jc w:val="left"/>
-        <w:tblInd w:w="55" w:type="dxa"/>
+        <w:tblInd w:w="53" w:type="dxa"/>
         <w:tblBorders>
-          <w:top w:val="single" w:sz="2" w:space="0" w:color="000000"/>
-          <w:left w:val="single" w:sz="2" w:space="0" w:color="000000"/>
+          <w:top w:val="single" w:sz="2" w:space="0" w:color="000001"/>
+          <w:left w:val="single" w:sz="2" w:space="0" w:color="000001"/>
         </w:tblBorders>
         <w:tblCellMar>
           <w:top w:w="55" w:type="dxa"/>
-          <w:left w:w="54" w:type="dxa"/>
+          <w:left w:w="51" w:type="dxa"/>
           <w:bottom w:w="55" w:type="dxa"/>
           <w:right w:w="55" w:type="dxa"/>
         </w:tblCellMar>
@@ -22,7 +22,7 @@
         <w:gridCol w:w="3393"/>
         <w:gridCol w:w="3393"/>
         <w:gridCol w:w="3393"/>
-        <w:gridCol w:w="3393"/>
+        <w:gridCol w:w="3392"/>
       </w:tblGrid>
       <w:tr>
         <w:trPr/>
@@ -30,12 +30,12 @@
           <w:tcPr>
             <w:tcW w:w="3393" w:type="dxa"/>
             <w:tcBorders>
-              <w:top w:val="single" w:sz="2" w:space="0" w:color="000000"/>
-              <w:left w:val="single" w:sz="2" w:space="0" w:color="000000"/>
+              <w:top w:val="single" w:sz="2" w:space="0" w:color="000001"/>
+              <w:left w:val="single" w:sz="2" w:space="0" w:color="000001"/>
             </w:tcBorders>
             <w:shd w:fill="auto" w:val="clear"/>
             <w:tcMar>
-              <w:left w:w="54" w:type="dxa"/>
+              <w:left w:w="51" w:type="dxa"/>
             </w:tcMar>
           </w:tcPr>
           <w:p>
@@ -60,12 +60,12 @@
           <w:tcPr>
             <w:tcW w:w="3393" w:type="dxa"/>
             <w:tcBorders>
-              <w:top w:val="single" w:sz="2" w:space="0" w:color="000000"/>
-              <w:left w:val="single" w:sz="2" w:space="0" w:color="000000"/>
+              <w:top w:val="single" w:sz="2" w:space="0" w:color="000001"/>
+              <w:left w:val="single" w:sz="2" w:space="0" w:color="000001"/>
             </w:tcBorders>
             <w:shd w:fill="auto" w:val="clear"/>
             <w:tcMar>
-              <w:left w:w="54" w:type="dxa"/>
+              <w:left w:w="51" w:type="dxa"/>
             </w:tcMar>
           </w:tcPr>
           <w:p>
@@ -90,12 +90,12 @@
           <w:tcPr>
             <w:tcW w:w="3393" w:type="dxa"/>
             <w:tcBorders>
-              <w:top w:val="single" w:sz="2" w:space="0" w:color="000000"/>
-              <w:left w:val="single" w:sz="2" w:space="0" w:color="000000"/>
+              <w:top w:val="single" w:sz="2" w:space="0" w:color="000001"/>
+              <w:left w:val="single" w:sz="2" w:space="0" w:color="000001"/>
             </w:tcBorders>
             <w:shd w:fill="auto" w:val="clear"/>
             <w:tcMar>
-              <w:left w:w="54" w:type="dxa"/>
+              <w:left w:w="51" w:type="dxa"/>
             </w:tcMar>
           </w:tcPr>
           <w:p>
@@ -118,16 +118,16 @@
         </w:tc>
         <w:tc>
           <w:tcPr>
-            <w:tcW w:w="3393" w:type="dxa"/>
+            <w:tcW w:w="3392" w:type="dxa"/>
             <w:tcBorders>
-              <w:top w:val="single" w:sz="2" w:space="0" w:color="000000"/>
-              <w:left w:val="single" w:sz="2" w:space="0" w:color="000000"/>
-              <w:right w:val="single" w:sz="2" w:space="0" w:color="000000"/>
-              <w:insideV w:val="single" w:sz="2" w:space="0" w:color="000000"/>
+              <w:top w:val="single" w:sz="2" w:space="0" w:color="000001"/>
+              <w:left w:val="single" w:sz="2" w:space="0" w:color="000001"/>
+              <w:right w:val="single" w:sz="2" w:space="0" w:color="000001"/>
+              <w:insideV w:val="single" w:sz="2" w:space="0" w:color="000001"/>
             </w:tcBorders>
             <w:shd w:fill="auto" w:val="clear"/>
             <w:tcMar>
-              <w:left w:w="54" w:type="dxa"/>
+              <w:left w:w="51" w:type="dxa"/>
             </w:tcMar>
           </w:tcPr>
           <w:p>
@@ -155,11 +155,11 @@
           <w:tcPr>
             <w:tcW w:w="3393" w:type="dxa"/>
             <w:tcBorders>
-              <w:left w:val="single" w:sz="2" w:space="0" w:color="000000"/>
+              <w:left w:val="single" w:sz="2" w:space="0" w:color="000001"/>
             </w:tcBorders>
             <w:shd w:fill="auto" w:val="clear"/>
             <w:tcMar>
-              <w:left w:w="54" w:type="dxa"/>
+              <w:left w:w="51" w:type="dxa"/>
             </w:tcMar>
           </w:tcPr>
           <w:p>
@@ -349,11 +349,11 @@
           <w:tcPr>
             <w:tcW w:w="3393" w:type="dxa"/>
             <w:tcBorders>
-              <w:left w:val="single" w:sz="2" w:space="0" w:color="000000"/>
+              <w:left w:val="single" w:sz="2" w:space="0" w:color="000001"/>
             </w:tcBorders>
             <w:shd w:fill="auto" w:val="clear"/>
             <w:tcMar>
-              <w:left w:w="54" w:type="dxa"/>
+              <w:left w:w="51" w:type="dxa"/>
             </w:tcMar>
           </w:tcPr>
           <w:p>
@@ -473,11 +473,11 @@
           <w:tcPr>
             <w:tcW w:w="3393" w:type="dxa"/>
             <w:tcBorders>
-              <w:left w:val="single" w:sz="2" w:space="0" w:color="000000"/>
+              <w:left w:val="single" w:sz="2" w:space="0" w:color="000001"/>
             </w:tcBorders>
             <w:shd w:fill="auto" w:val="clear"/>
             <w:tcMar>
-              <w:left w:w="54" w:type="dxa"/>
+              <w:left w:w="51" w:type="dxa"/>
             </w:tcMar>
           </w:tcPr>
           <w:p>
@@ -604,20 +604,62 @@
             <w:r>
               <w:rPr/>
               <w:t>Pullao→ mountain connecting tree</w:t>
+            </w:r>
+          </w:p>
+          <w:p>
+            <w:pPr>
+              <w:pStyle w:val="TableContents"/>
+              <w:numPr>
+                <w:ilvl w:val="0"/>
+                <w:numId w:val="1"/>
+              </w:numPr>
+              <w:rPr/>
+            </w:pPr>
+            <w:r>
+              <w:rPr/>
+              <w:t>Chior Chaca → A huge talking bridge with felines and amaru</w:t>
+            </w:r>
+          </w:p>
+          <w:p>
+            <w:pPr>
+              <w:pStyle w:val="TableContents"/>
+              <w:numPr>
+                <w:ilvl w:val="0"/>
+                <w:numId w:val="1"/>
+              </w:numPr>
+              <w:rPr/>
+            </w:pPr>
+            <w:r>
+              <w:rPr/>
+              <w:t>The hidden jungle city of Paititi, resting place of the ancients</w:t>
+            </w:r>
+          </w:p>
+          <w:p>
+            <w:pPr>
+              <w:pStyle w:val="TableContents"/>
+              <w:numPr>
+                <w:ilvl w:val="0"/>
+                <w:numId w:val="1"/>
+              </w:numPr>
+              <w:rPr/>
+            </w:pPr>
+            <w:r>
+              <w:rPr/>
+              <w:t>The shadow dream world of the Machu</w:t>
             </w:r>
           </w:p>
         </w:tc>
         <w:tc>
           <w:tcPr>
-            <w:tcW w:w="3393" w:type="dxa"/>
+            <w:tcW w:w="3392" w:type="dxa"/>
             <w:tcBorders>
-              <w:left w:val="single" w:sz="2" w:space="0" w:color="000000"/>
-              <w:right w:val="single" w:sz="2" w:space="0" w:color="000000"/>
-              <w:insideV w:val="single" w:sz="2" w:space="0" w:color="000000"/>
+              <w:left w:val="single" w:sz="2" w:space="0" w:color="000001"/>
+              <w:right w:val="single" w:sz="2" w:space="0" w:color="000001"/>
+              <w:insideV w:val="single" w:sz="2" w:space="0" w:color="000001"/>
             </w:tcBorders>
             <w:shd w:fill="auto" w:val="clear"/>
             <w:tcMar>
-              <w:left w:w="54" w:type="dxa"/>
+              <w:left w:w="51" w:type="dxa"/>
             </w:tcMar>
           </w:tcPr>
           <w:p>
@@ -659,6 +701,21 @@
             </w:pPr>
             <w:r>
               <w:rPr/>
+              <w:t>Wandering plague man</w:t>
+            </w:r>
+          </w:p>
+          <w:p>
+            <w:pPr>
+              <w:pStyle w:val="TableContents"/>
+              <w:numPr>
+                <w:ilvl w:val="0"/>
+                <w:numId w:val="1"/>
+              </w:numPr>
+              <w:rPr/>
+            </w:pPr>
+            <w:r>
+              <w:rPr/>
+              <w:t xml:space="preserve">3 Anton Quispes </w:t>
             </w:r>
           </w:p>
         </w:tc>
@@ -669,13 +726,14 @@
           <w:tcPr>
             <w:tcW w:w="3393" w:type="dxa"/>
             <w:tcBorders>
-              <w:left w:val="single" w:sz="2" w:space="0" w:color="000000"/>
-              <w:bottom w:val="single" w:sz="2" w:space="0" w:color="000000"/>
-              <w:insideH w:val="single" w:sz="2" w:space="0" w:color="000000"/>
+              <w:top w:val="single" w:sz="2" w:space="0" w:color="000001"/>
+              <w:left w:val="single" w:sz="2" w:space="0" w:color="000001"/>
+              <w:bottom w:val="single" w:sz="2" w:space="0" w:color="000001"/>
+              <w:insideH w:val="single" w:sz="2" w:space="0" w:color="000001"/>
             </w:tcBorders>
             <w:shd w:fill="auto" w:val="clear"/>
             <w:tcMar>
-              <w:left w:w="54" w:type="dxa"/>
+              <w:left w:w="51" w:type="dxa"/>
             </w:tcMar>
           </w:tcPr>
           <w:p>
@@ -777,6 +835,34 @@
             <w:r>
               <w:rPr/>
               <w:t>Shining, or made of gold</w:t>
+            </w:r>
+          </w:p>
+          <w:p>
+            <w:pPr>
+              <w:pStyle w:val="TableContents"/>
+              <w:numPr>
+                <w:ilvl w:val="0"/>
+                <w:numId w:val="2"/>
+              </w:numPr>
+              <w:rPr/>
+            </w:pPr>
+            <w:r>
+              <w:rPr/>
+              <w:t>Springing from the earth</w:t>
+            </w:r>
+          </w:p>
+          <w:p>
+            <w:pPr>
+              <w:pStyle w:val="TableContents"/>
+              <w:numPr>
+                <w:ilvl w:val="0"/>
+                <w:numId w:val="2"/>
+              </w:numPr>
+              <w:rPr/>
+            </w:pPr>
+            <w:r>
+              <w:rPr/>
+              <w:t>Pisti Timpu → Time of pestilence</w:t>
             </w:r>
           </w:p>
           <w:p>
@@ -797,13 +883,14 @@
           <w:tcPr>
             <w:tcW w:w="3393" w:type="dxa"/>
             <w:tcBorders>
-              <w:left w:val="single" w:sz="2" w:space="0" w:color="000000"/>
-              <w:bottom w:val="single" w:sz="2" w:space="0" w:color="000000"/>
-              <w:insideH w:val="single" w:sz="2" w:space="0" w:color="000000"/>
+              <w:top w:val="single" w:sz="2" w:space="0" w:color="000001"/>
+              <w:left w:val="single" w:sz="2" w:space="0" w:color="000001"/>
+              <w:bottom w:val="single" w:sz="2" w:space="0" w:color="000001"/>
+              <w:insideH w:val="single" w:sz="2" w:space="0" w:color="000001"/>
             </w:tcBorders>
             <w:shd w:fill="auto" w:val="clear"/>
             <w:tcMar>
-              <w:left w:w="54" w:type="dxa"/>
+              <w:left w:w="51" w:type="dxa"/>
             </w:tcMar>
           </w:tcPr>
           <w:p>
@@ -911,13 +998,14 @@
           <w:tcPr>
             <w:tcW w:w="3393" w:type="dxa"/>
             <w:tcBorders>
-              <w:left w:val="single" w:sz="2" w:space="0" w:color="000000"/>
-              <w:bottom w:val="single" w:sz="2" w:space="0" w:color="000000"/>
-              <w:insideH w:val="single" w:sz="2" w:space="0" w:color="000000"/>
+              <w:top w:val="single" w:sz="2" w:space="0" w:color="000001"/>
+              <w:left w:val="single" w:sz="2" w:space="0" w:color="000001"/>
+              <w:bottom w:val="single" w:sz="2" w:space="0" w:color="000001"/>
+              <w:insideH w:val="single" w:sz="2" w:space="0" w:color="000001"/>
             </w:tcBorders>
             <w:shd w:fill="auto" w:val="clear"/>
             <w:tcMar>
-              <w:left w:w="54" w:type="dxa"/>
+              <w:left w:w="51" w:type="dxa"/>
             </w:tcMar>
           </w:tcPr>
           <w:p>
@@ -1023,17 +1111,18 @@
         </w:tc>
         <w:tc>
           <w:tcPr>
-            <w:tcW w:w="3393" w:type="dxa"/>
+            <w:tcW w:w="3392" w:type="dxa"/>
             <w:tcBorders>
-              <w:left w:val="single" w:sz="2" w:space="0" w:color="000000"/>
-              <w:bottom w:val="single" w:sz="2" w:space="0" w:color="000000"/>
-              <w:right w:val="single" w:sz="2" w:space="0" w:color="000000"/>
-              <w:insideH w:val="single" w:sz="2" w:space="0" w:color="000000"/>
-              <w:insideV w:val="single" w:sz="2" w:space="0" w:color="000000"/>
+              <w:top w:val="single" w:sz="2" w:space="0" w:color="000001"/>
+              <w:left w:val="single" w:sz="2" w:space="0" w:color="000001"/>
+              <w:bottom w:val="single" w:sz="2" w:space="0" w:color="000001"/>
+              <w:right w:val="single" w:sz="2" w:space="0" w:color="000001"/>
+              <w:insideH w:val="single" w:sz="2" w:space="0" w:color="000001"/>
+              <w:insideV w:val="single" w:sz="2" w:space="0" w:color="000001"/>
             </w:tcBorders>
             <w:shd w:fill="auto" w:val="clear"/>
             <w:tcMar>
-              <w:left w:w="54" w:type="dxa"/>
+              <w:left w:w="51" w:type="dxa"/>
             </w:tcMar>
           </w:tcPr>
           <w:p>
@@ -1064,6 +1153,7 @@
       <w:pgNumType w:fmt="decimal"/>
       <w:formProt w:val="false"/>
       <w:textDirection w:val="lrTb"/>
+      <w:docGrid w:type="default" w:linePitch="240" w:charSpace="4294961151"/>
     </w:sectPr>
   </w:body>
 </w:document>
@@ -1085,6 +1175,7 @@
       </w:pPr>
       <w:rPr>
         <w:rFonts w:ascii="Symbol" w:hAnsi="Symbol" w:cs="Symbol" w:hint="default"/>
+        <w:b w:val="false"/>
         <w:rFonts w:cs="OpenSymbol"/>
       </w:rPr>
     </w:lvl>
@@ -1101,6 +1192,7 @@
       </w:pPr>
       <w:rPr>
         <w:rFonts w:ascii="OpenSymbol" w:hAnsi="OpenSymbol" w:cs="OpenSymbol" w:hint="default"/>
+        <w:b w:val="false"/>
         <w:rFonts w:cs="OpenSymbol"/>
       </w:rPr>
     </w:lvl>
@@ -1117,6 +1209,7 @@
       </w:pPr>
       <w:rPr>
         <w:rFonts w:ascii="OpenSymbol" w:hAnsi="OpenSymbol" w:cs="OpenSymbol" w:hint="default"/>
+        <w:b w:val="false"/>
         <w:rFonts w:cs="OpenSymbol"/>
       </w:rPr>
     </w:lvl>
@@ -1133,6 +1226,7 @@
       </w:pPr>
       <w:rPr>
         <w:rFonts w:ascii="Symbol" w:hAnsi="Symbol" w:cs="Symbol" w:hint="default"/>
+        <w:b w:val="false"/>
         <w:rFonts w:cs="OpenSymbol"/>
       </w:rPr>
     </w:lvl>
@@ -1149,6 +1243,7 @@
       </w:pPr>
       <w:rPr>
         <w:rFonts w:ascii="OpenSymbol" w:hAnsi="OpenSymbol" w:cs="OpenSymbol" w:hint="default"/>
+        <w:b w:val="false"/>
         <w:rFonts w:cs="OpenSymbol"/>
       </w:rPr>
     </w:lvl>
@@ -1165,6 +1260,7 @@
       </w:pPr>
       <w:rPr>
         <w:rFonts w:ascii="OpenSymbol" w:hAnsi="OpenSymbol" w:cs="OpenSymbol" w:hint="default"/>
+        <w:b w:val="false"/>
         <w:rFonts w:cs="OpenSymbol"/>
       </w:rPr>
     </w:lvl>
@@ -1181,6 +1277,7 @@
       </w:pPr>
       <w:rPr>
         <w:rFonts w:ascii="Symbol" w:hAnsi="Symbol" w:cs="Symbol" w:hint="default"/>
+        <w:b w:val="false"/>
         <w:rFonts w:cs="OpenSymbol"/>
       </w:rPr>
     </w:lvl>
@@ -1197,6 +1294,7 @@
       </w:pPr>
       <w:rPr>
         <w:rFonts w:ascii="OpenSymbol" w:hAnsi="OpenSymbol" w:cs="OpenSymbol" w:hint="default"/>
+        <w:b w:val="false"/>
         <w:rFonts w:cs="OpenSymbol"/>
       </w:rPr>
     </w:lvl>
@@ -1213,6 +1311,7 @@
       </w:pPr>
       <w:rPr>
         <w:rFonts w:ascii="OpenSymbol" w:hAnsi="OpenSymbol" w:cs="OpenSymbol" w:hint="default"/>
+        <w:b w:val="false"/>
         <w:rFonts w:cs="OpenSymbol"/>
       </w:rPr>
     </w:lvl>
@@ -1231,6 +1330,7 @@
       </w:pPr>
       <w:rPr>
         <w:rFonts w:ascii="Symbol" w:hAnsi="Symbol" w:cs="Symbol" w:hint="default"/>
+        <w:b w:val="false"/>
         <w:rFonts w:cs="OpenSymbol"/>
       </w:rPr>
     </w:lvl>
@@ -1247,6 +1347,7 @@
       </w:pPr>
       <w:rPr>
         <w:rFonts w:ascii="OpenSymbol" w:hAnsi="OpenSymbol" w:cs="OpenSymbol" w:hint="default"/>
+        <w:b w:val="false"/>
         <w:rFonts w:cs="OpenSymbol"/>
       </w:rPr>
     </w:lvl>
@@ -1263,6 +1364,7 @@
       </w:pPr>
       <w:rPr>
         <w:rFonts w:ascii="OpenSymbol" w:hAnsi="OpenSymbol" w:cs="OpenSymbol" w:hint="default"/>
+        <w:b w:val="false"/>
         <w:rFonts w:cs="OpenSymbol"/>
       </w:rPr>
     </w:lvl>
@@ -1279,6 +1381,7 @@
       </w:pPr>
       <w:rPr>
         <w:rFonts w:ascii="Symbol" w:hAnsi="Symbol" w:cs="Symbol" w:hint="default"/>
+        <w:b w:val="false"/>
         <w:rFonts w:cs="OpenSymbol"/>
       </w:rPr>
     </w:lvl>
@@ -1295,6 +1398,7 @@
       </w:pPr>
       <w:rPr>
         <w:rFonts w:ascii="OpenSymbol" w:hAnsi="OpenSymbol" w:cs="OpenSymbol" w:hint="default"/>
+        <w:b w:val="false"/>
         <w:rFonts w:cs="OpenSymbol"/>
       </w:rPr>
     </w:lvl>
@@ -1311,6 +1415,7 @@
       </w:pPr>
       <w:rPr>
         <w:rFonts w:ascii="OpenSymbol" w:hAnsi="OpenSymbol" w:cs="OpenSymbol" w:hint="default"/>
+        <w:b w:val="false"/>
         <w:rFonts w:cs="OpenSymbol"/>
       </w:rPr>
     </w:lvl>
@@ -1327,6 +1432,7 @@
       </w:pPr>
       <w:rPr>
         <w:rFonts w:ascii="Symbol" w:hAnsi="Symbol" w:cs="Symbol" w:hint="default"/>
+        <w:b w:val="false"/>
         <w:rFonts w:cs="OpenSymbol"/>
       </w:rPr>
     </w:lvl>
@@ -1343,6 +1449,7 @@
       </w:pPr>
       <w:rPr>
         <w:rFonts w:ascii="OpenSymbol" w:hAnsi="OpenSymbol" w:cs="OpenSymbol" w:hint="default"/>
+        <w:b w:val="false"/>
         <w:rFonts w:cs="OpenSymbol"/>
       </w:rPr>
     </w:lvl>
@@ -1359,6 +1466,7 @@
       </w:pPr>
       <w:rPr>
         <w:rFonts w:ascii="OpenSymbol" w:hAnsi="OpenSymbol" w:cs="OpenSymbol" w:hint="default"/>
+        <w:b w:val="false"/>
         <w:rFonts w:cs="OpenSymbol"/>
       </w:rPr>
     </w:lvl>
@@ -1377,6 +1485,7 @@
       </w:pPr>
       <w:rPr>
         <w:rFonts w:ascii="Symbol" w:hAnsi="Symbol" w:cs="Symbol" w:hint="default"/>
+        <w:b w:val="false"/>
         <w:rFonts w:cs="OpenSymbol"/>
       </w:rPr>
     </w:lvl>
@@ -1393,6 +1502,7 @@
       </w:pPr>
       <w:rPr>
         <w:rFonts w:ascii="OpenSymbol" w:hAnsi="OpenSymbol" w:cs="OpenSymbol" w:hint="default"/>
+        <w:b w:val="false"/>
         <w:rFonts w:cs="OpenSymbol"/>
       </w:rPr>
     </w:lvl>
@@ -1409,6 +1519,7 @@
       </w:pPr>
       <w:rPr>
         <w:rFonts w:ascii="OpenSymbol" w:hAnsi="OpenSymbol" w:cs="OpenSymbol" w:hint="default"/>
+        <w:b w:val="false"/>
         <w:rFonts w:cs="OpenSymbol"/>
       </w:rPr>
     </w:lvl>
@@ -1425,6 +1536,7 @@
       </w:pPr>
       <w:rPr>
         <w:rFonts w:ascii="Symbol" w:hAnsi="Symbol" w:cs="Symbol" w:hint="default"/>
+        <w:b w:val="false"/>
         <w:rFonts w:cs="OpenSymbol"/>
       </w:rPr>
     </w:lvl>
@@ -1441,6 +1553,7 @@
       </w:pPr>
       <w:rPr>
         <w:rFonts w:ascii="OpenSymbol" w:hAnsi="OpenSymbol" w:cs="OpenSymbol" w:hint="default"/>
+        <w:b w:val="false"/>
         <w:rFonts w:cs="OpenSymbol"/>
       </w:rPr>
     </w:lvl>
@@ -1457,6 +1570,7 @@
       </w:pPr>
       <w:rPr>
         <w:rFonts w:ascii="OpenSymbol" w:hAnsi="OpenSymbol" w:cs="OpenSymbol" w:hint="default"/>
+        <w:b w:val="false"/>
         <w:rFonts w:cs="OpenSymbol"/>
       </w:rPr>
     </w:lvl>
@@ -1473,6 +1587,7 @@
       </w:pPr>
       <w:rPr>
         <w:rFonts w:ascii="Symbol" w:hAnsi="Symbol" w:cs="Symbol" w:hint="default"/>
+        <w:b w:val="false"/>
         <w:rFonts w:cs="OpenSymbol"/>
       </w:rPr>
     </w:lvl>
@@ -1489,6 +1604,7 @@
       </w:pPr>
       <w:rPr>
         <w:rFonts w:ascii="OpenSymbol" w:hAnsi="OpenSymbol" w:cs="OpenSymbol" w:hint="default"/>
+        <w:b w:val="false"/>
         <w:rFonts w:cs="OpenSymbol"/>
       </w:rPr>
     </w:lvl>
@@ -1505,6 +1621,7 @@
       </w:pPr>
       <w:rPr>
         <w:rFonts w:ascii="OpenSymbol" w:hAnsi="OpenSymbol" w:cs="OpenSymbol" w:hint="default"/>
+        <w:b w:val="false"/>
         <w:rFonts w:cs="OpenSymbol"/>
       </w:rPr>
     </w:lvl>
@@ -1523,6 +1640,7 @@
       </w:pPr>
       <w:rPr>
         <w:rFonts w:ascii="Symbol" w:hAnsi="Symbol" w:cs="Symbol" w:hint="default"/>
+        <w:b w:val="false"/>
         <w:rFonts w:cs="OpenSymbol"/>
       </w:rPr>
     </w:lvl>
@@ -1539,6 +1657,7 @@
       </w:pPr>
       <w:rPr>
         <w:rFonts w:ascii="OpenSymbol" w:hAnsi="OpenSymbol" w:cs="OpenSymbol" w:hint="default"/>
+        <w:b w:val="false"/>
         <w:rFonts w:cs="OpenSymbol"/>
       </w:rPr>
     </w:lvl>
@@ -1555,6 +1674,7 @@
       </w:pPr>
       <w:rPr>
         <w:rFonts w:ascii="OpenSymbol" w:hAnsi="OpenSymbol" w:cs="OpenSymbol" w:hint="default"/>
+        <w:b w:val="false"/>
         <w:rFonts w:cs="OpenSymbol"/>
       </w:rPr>
     </w:lvl>
@@ -1571,6 +1691,7 @@
       </w:pPr>
       <w:rPr>
         <w:rFonts w:ascii="Symbol" w:hAnsi="Symbol" w:cs="Symbol" w:hint="default"/>
+        <w:b w:val="false"/>
         <w:rFonts w:cs="OpenSymbol"/>
       </w:rPr>
     </w:lvl>
@@ -1587,6 +1708,7 @@
       </w:pPr>
       <w:rPr>
         <w:rFonts w:ascii="OpenSymbol" w:hAnsi="OpenSymbol" w:cs="OpenSymbol" w:hint="default"/>
+        <w:b w:val="false"/>
         <w:rFonts w:cs="OpenSymbol"/>
       </w:rPr>
     </w:lvl>
@@ -1603,6 +1725,7 @@
       </w:pPr>
       <w:rPr>
         <w:rFonts w:ascii="OpenSymbol" w:hAnsi="OpenSymbol" w:cs="OpenSymbol" w:hint="default"/>
+        <w:b w:val="false"/>
         <w:rFonts w:cs="OpenSymbol"/>
       </w:rPr>
     </w:lvl>
@@ -1619,6 +1742,7 @@
       </w:pPr>
       <w:rPr>
         <w:rFonts w:ascii="Symbol" w:hAnsi="Symbol" w:cs="Symbol" w:hint="default"/>
+        <w:b w:val="false"/>
         <w:rFonts w:cs="OpenSymbol"/>
       </w:rPr>
     </w:lvl>
@@ -1635,6 +1759,7 @@
       </w:pPr>
       <w:rPr>
         <w:rFonts w:ascii="OpenSymbol" w:hAnsi="OpenSymbol" w:cs="OpenSymbol" w:hint="default"/>
+        <w:b w:val="false"/>
         <w:rFonts w:cs="OpenSymbol"/>
       </w:rPr>
     </w:lvl>
@@ -1651,6 +1776,7 @@
       </w:pPr>
       <w:rPr>
         <w:rFonts w:ascii="OpenSymbol" w:hAnsi="OpenSymbol" w:cs="OpenSymbol" w:hint="default"/>
+        <w:b w:val="false"/>
         <w:rFonts w:cs="OpenSymbol"/>
       </w:rPr>
     </w:lvl>
@@ -1798,7 +1924,6 @@
     <w:rPrDefault>
       <w:rPr>
         <w:rFonts w:ascii="Liberation Serif" w:hAnsi="Liberation Serif" w:eastAsia="SimSun" w:cs="Lucida Sans"/>
-        <w:sz w:val="24"/>
         <w:szCs w:val="24"/>
         <w:lang w:val="en-US" w:eastAsia="zh-CN" w:bidi="hi-IN"/>
       </w:rPr>
@@ -1812,10 +1937,12 @@
     <w:qFormat/>
     <w:pPr>
       <w:widowControl w:val="false"/>
+      <w:bidi w:val="0"/>
+      <w:jc w:val="left"/>
     </w:pPr>
     <w:rPr>
       <w:rFonts w:ascii="Liberation Serif" w:hAnsi="Liberation Serif" w:eastAsia="SimSun" w:cs="Lucida Sans"/>
-      <w:color w:val="auto"/>
+      <w:color w:val="00000A"/>
       <w:sz w:val="24"/>
       <w:szCs w:val="24"/>
       <w:lang w:val="en-US" w:eastAsia="zh-CN" w:bidi="hi-IN"/>
@@ -1826,6 +1953,14 @@
     <w:qFormat/>
     <w:rPr>
       <w:rFonts w:ascii="OpenSymbol" w:hAnsi="OpenSymbol" w:eastAsia="OpenSymbol" w:cs="OpenSymbol"/>
+    </w:rPr>
+  </w:style>
+  <w:style w:type="character" w:styleId="ListLabel1">
+    <w:name w:val="ListLabel 1"/>
+    <w:qFormat/>
+    <w:rPr>
+      <w:rFonts w:cs="OpenSymbol"/>
+      <w:b w:val="false"/>
     </w:rPr>
   </w:style>
   <w:style w:type="paragraph" w:styleId="Heading">

</xml_diff>